<commit_message>
First dump of newly created database
</commit_message>
<xml_diff>
--- a/TianUpdates/wilkinsj_ProgressReport1.docx
+++ b/TianUpdates/wilkinsj_ProgressReport1.docx
@@ -17,25 +17,7 @@
           <w:sz w:val="24"/>
           <w:szCs w:val="24"/>
         </w:rPr>
-        <w:t xml:space="preserve">Jessie Wilkins, </w:t>
-      </w:r>
-      <w:proofErr w:type="spellStart"/>
-      <w:r>
-        <w:rPr>
-          <w:rFonts w:ascii="Times New Roman" w:hAnsi="Times New Roman" w:cs="Times New Roman"/>
-          <w:sz w:val="24"/>
-          <w:szCs w:val="24"/>
-        </w:rPr>
-        <w:t>Tejash</w:t>
-      </w:r>
-      <w:proofErr w:type="spellEnd"/>
-      <w:r>
-        <w:rPr>
-          <w:rFonts w:ascii="Times New Roman" w:hAnsi="Times New Roman" w:cs="Times New Roman"/>
-          <w:sz w:val="24"/>
-          <w:szCs w:val="24"/>
-        </w:rPr>
-        <w:t xml:space="preserve"> Patel, Mercedes Kent</w:t>
+        <w:t>Jessie Wilkins, Tejash Patel, Mercedes Kent</w:t>
       </w:r>
     </w:p>
     <w:p>
@@ -71,36 +53,26 @@
           <w:sz w:val="24"/>
           <w:szCs w:val="24"/>
         </w:rPr>
-        <w:t xml:space="preserve">Dr. </w:t>
-      </w:r>
-      <w:proofErr w:type="spellStart"/>
-      <w:r>
-        <w:rPr>
-          <w:rFonts w:ascii="Times New Roman" w:hAnsi="Times New Roman" w:cs="Times New Roman"/>
-          <w:sz w:val="24"/>
-          <w:szCs w:val="24"/>
-        </w:rPr>
-        <w:t>Guanyu</w:t>
-      </w:r>
-      <w:proofErr w:type="spellEnd"/>
-      <w:r>
-        <w:rPr>
-          <w:rFonts w:ascii="Times New Roman" w:hAnsi="Times New Roman" w:cs="Times New Roman"/>
-          <w:sz w:val="24"/>
-          <w:szCs w:val="24"/>
-        </w:rPr>
-        <w:t xml:space="preserve"> </w:t>
-      </w:r>
-      <w:proofErr w:type="spellStart"/>
-      <w:r>
-        <w:rPr>
-          <w:rFonts w:ascii="Times New Roman" w:hAnsi="Times New Roman" w:cs="Times New Roman"/>
-          <w:sz w:val="24"/>
-          <w:szCs w:val="24"/>
-        </w:rPr>
-        <w:t>Tian</w:t>
-      </w:r>
-      <w:proofErr w:type="spellEnd"/>
+        <w:t>Dr. Guanyu Tian</w:t>
+      </w:r>
+    </w:p>
+    <w:p>
+      <w:pPr>
+        <w:spacing w:line="480" w:lineRule="auto"/>
+        <w:rPr>
+          <w:rFonts w:ascii="Times New Roman" w:hAnsi="Times New Roman" w:cs="Times New Roman"/>
+          <w:sz w:val="24"/>
+          <w:szCs w:val="24"/>
+        </w:rPr>
+      </w:pPr>
+      <w:r>
+        <w:rPr>
+          <w:rFonts w:ascii="Times New Roman" w:hAnsi="Times New Roman" w:cs="Times New Roman"/>
+          <w:sz w:val="24"/>
+          <w:szCs w:val="24"/>
+        </w:rPr>
+        <w:t>11/16/18</w:t>
+      </w:r>
     </w:p>
     <w:p>
       <w:pPr>
@@ -136,18 +108,8 @@
           <w:sz w:val="24"/>
           <w:szCs w:val="24"/>
         </w:rPr>
-        <w:t xml:space="preserve">What Has Been </w:t>
-      </w:r>
-      <w:proofErr w:type="gramStart"/>
-      <w:r>
-        <w:rPr>
-          <w:rFonts w:ascii="Times New Roman" w:hAnsi="Times New Roman" w:cs="Times New Roman"/>
-          <w:sz w:val="24"/>
-          <w:szCs w:val="24"/>
-        </w:rPr>
-        <w:t>Done:</w:t>
-      </w:r>
-      <w:proofErr w:type="gramEnd"/>
+        <w:t>What Has Been Done:</w:t>
+      </w:r>
     </w:p>
     <w:p>
       <w:pPr>
@@ -165,25 +127,7 @@
           <w:szCs w:val="24"/>
         </w:rPr>
         <w:tab/>
-        <w:t xml:space="preserve">We laid out the very basic requirements for the software and have decided the roles of each team member: I am the database creator and manager; </w:t>
-      </w:r>
-      <w:proofErr w:type="spellStart"/>
-      <w:r>
-        <w:rPr>
-          <w:rFonts w:ascii="Times New Roman" w:hAnsi="Times New Roman" w:cs="Times New Roman"/>
-          <w:sz w:val="24"/>
-          <w:szCs w:val="24"/>
-        </w:rPr>
-        <w:t>Tejash</w:t>
-      </w:r>
-      <w:proofErr w:type="spellEnd"/>
-      <w:r>
-        <w:rPr>
-          <w:rFonts w:ascii="Times New Roman" w:hAnsi="Times New Roman" w:cs="Times New Roman"/>
-          <w:sz w:val="24"/>
-          <w:szCs w:val="24"/>
-        </w:rPr>
-        <w:t xml:space="preserve"> is the C# developer; and Mercedes will handle the HTML and CSS of the website. We also decided we would help each other in each of these areas if necessary.</w:t>
+        <w:t>We laid out the very basic requirements for the software and have decided the roles of each team member: I am the database creator and manager; Tejash is the C# developer; and Mercedes will handle the HTML and CSS of the website. We also decided we would help each other in each of these areas if necessary.</w:t>
       </w:r>
       <w:r>
         <w:rPr>
@@ -231,54 +175,26 @@
           <w:sz w:val="24"/>
           <w:szCs w:val="24"/>
         </w:rPr>
-        <w:t xml:space="preserve">ERDs (Entity Relationship Diagram) that we can base the design of the </w:t>
-      </w:r>
-      <w:proofErr w:type="spellStart"/>
-      <w:r>
-        <w:rPr>
-          <w:rFonts w:ascii="Times New Roman" w:hAnsi="Times New Roman" w:cs="Times New Roman"/>
-          <w:sz w:val="24"/>
-          <w:szCs w:val="24"/>
-        </w:rPr>
-        <w:t>MySQL</w:t>
-      </w:r>
-      <w:proofErr w:type="spellEnd"/>
-      <w:r>
-        <w:rPr>
-          <w:rFonts w:ascii="Times New Roman" w:hAnsi="Times New Roman" w:cs="Times New Roman"/>
-          <w:sz w:val="24"/>
-          <w:szCs w:val="24"/>
-        </w:rPr>
-        <w:t xml:space="preserve"> database on.</w:t>
-      </w:r>
-    </w:p>
-    <w:p>
-      <w:pPr>
-        <w:spacing w:line="480" w:lineRule="auto"/>
-        <w:rPr>
-          <w:rFonts w:ascii="Times New Roman" w:hAnsi="Times New Roman" w:cs="Times New Roman"/>
-          <w:sz w:val="24"/>
-          <w:szCs w:val="24"/>
-        </w:rPr>
-      </w:pPr>
-      <w:r>
-        <w:rPr>
-          <w:rFonts w:ascii="Times New Roman" w:hAnsi="Times New Roman" w:cs="Times New Roman"/>
-          <w:sz w:val="24"/>
-          <w:szCs w:val="24"/>
-        </w:rPr>
-        <w:t xml:space="preserve">What Needs To Be </w:t>
-      </w:r>
-      <w:proofErr w:type="gramStart"/>
-      <w:r>
-        <w:rPr>
-          <w:rFonts w:ascii="Times New Roman" w:hAnsi="Times New Roman" w:cs="Times New Roman"/>
-          <w:sz w:val="24"/>
-          <w:szCs w:val="24"/>
-        </w:rPr>
-        <w:t>Done:</w:t>
-      </w:r>
-      <w:proofErr w:type="gramEnd"/>
+        <w:t>ERDs (Entity Relationship Diagram) that we can base the design of the MySQL database on.</w:t>
+      </w:r>
+    </w:p>
+    <w:p>
+      <w:pPr>
+        <w:spacing w:line="480" w:lineRule="auto"/>
+        <w:rPr>
+          <w:rFonts w:ascii="Times New Roman" w:hAnsi="Times New Roman" w:cs="Times New Roman"/>
+          <w:sz w:val="24"/>
+          <w:szCs w:val="24"/>
+        </w:rPr>
+      </w:pPr>
+      <w:r>
+        <w:rPr>
+          <w:rFonts w:ascii="Times New Roman" w:hAnsi="Times New Roman" w:cs="Times New Roman"/>
+          <w:sz w:val="24"/>
+          <w:szCs w:val="24"/>
+        </w:rPr>
+        <w:t>What Needs To Be Done:</w:t>
+      </w:r>
     </w:p>
     <w:p>
       <w:pPr>
@@ -320,25 +236,7 @@
           <w:sz w:val="24"/>
           <w:szCs w:val="24"/>
         </w:rPr>
-        <w:t xml:space="preserve"> Besides this, we will have to create the actual </w:t>
-      </w:r>
-      <w:proofErr w:type="spellStart"/>
-      <w:r>
-        <w:rPr>
-          <w:rFonts w:ascii="Times New Roman" w:hAnsi="Times New Roman" w:cs="Times New Roman"/>
-          <w:sz w:val="24"/>
-          <w:szCs w:val="24"/>
-        </w:rPr>
-        <w:t>MySQL</w:t>
-      </w:r>
-      <w:proofErr w:type="spellEnd"/>
-      <w:r>
-        <w:rPr>
-          <w:rFonts w:ascii="Times New Roman" w:hAnsi="Times New Roman" w:cs="Times New Roman"/>
-          <w:sz w:val="24"/>
-          <w:szCs w:val="24"/>
-        </w:rPr>
-        <w:t xml:space="preserve"> database</w:t>
+        <w:t xml:space="preserve"> Besides this, we will have to create the actual MySQL database</w:t>
       </w:r>
       <w:r>
         <w:rPr>
@@ -430,6 +328,7 @@
           <w:sz w:val="24"/>
           <w:szCs w:val="24"/>
         </w:rPr>
+        <w:lastRenderedPageBreak/>
         <w:tab/>
       </w:r>
       <w:r>

</xml_diff>